<commit_message>
updated the meetings agendas#2 & outcomes#1
</commit_message>
<xml_diff>
--- a/team-managment/meetings/private/Private_Meeting#1.docx
+++ b/team-managment/meetings/private/Private_Meeting#1.docx
@@ -15,6 +15,7 @@
           <w:szCs w:val="32"/>
         </w:rPr>
       </w:pPr>
+      <w:bookmarkStart w:id="0" w:name="_Hlk83067260"/>
       <w:r>
         <w:rPr>
           <w:rFonts w:ascii="Bahij Janna" w:hAnsi="Bahij Janna" w:cs="Bahij Janna"/>
@@ -25,6 +26,7 @@
         </w:rPr>
         <w:t xml:space="preserve"> </w:t>
       </w:r>
+      <w:proofErr w:type="spellStart"/>
       <w:r>
         <w:rPr>
           <w:rFonts w:ascii="Bahij Janna" w:hAnsi="Bahij Janna" w:cs="Bahij Janna"/>
@@ -44,6 +46,17 @@
           <w:szCs w:val="32"/>
         </w:rPr>
         <w:t>Meeting</w:t>
+      </w:r>
+      <w:proofErr w:type="spellEnd"/>
+      <w:r>
+        <w:rPr>
+          <w:rFonts w:ascii="Bahij Janna" w:hAnsi="Bahij Janna" w:cs="Bahij Janna"/>
+          <w:b/>
+          <w:bCs/>
+          <w:sz w:val="32"/>
+          <w:szCs w:val="32"/>
+        </w:rPr>
+        <w:t>_</w:t>
       </w:r>
       <w:r>
         <w:rPr>
@@ -553,37 +566,7 @@
           <w:sz w:val="24"/>
           <w:szCs w:val="24"/>
         </w:rPr>
-        <w:t>Select a</w:t>
-      </w:r>
-      <w:r>
-        <w:rPr>
-          <w:rFonts w:ascii="Bahij Janna" w:hAnsi="Bahij Janna" w:cs="Bahij Janna"/>
-          <w:b/>
-          <w:bCs/>
-          <w:sz w:val="24"/>
-          <w:szCs w:val="24"/>
-        </w:rPr>
-        <w:t xml:space="preserve"> leader for the report</w:t>
-      </w:r>
-      <w:r>
-        <w:rPr>
-          <w:rFonts w:ascii="Bahij Janna" w:hAnsi="Bahij Janna" w:cs="Bahij Janna"/>
-          <w:b/>
-          <w:bCs/>
-          <w:sz w:val="24"/>
-          <w:szCs w:val="24"/>
-        </w:rPr>
-        <w:t xml:space="preserve"> responsible of</w:t>
-      </w:r>
-      <w:r>
-        <w:rPr>
-          <w:rFonts w:ascii="Bahij Janna" w:hAnsi="Bahij Janna" w:cs="Bahij Janna"/>
-          <w:b/>
-          <w:bCs/>
-          <w:sz w:val="24"/>
-          <w:szCs w:val="24"/>
-        </w:rPr>
-        <w:t>:</w:t>
+        <w:t>Select a leader for the report responsible of:</w:t>
       </w:r>
     </w:p>
     <w:p>
@@ -610,17 +593,7 @@
           <w:sz w:val="24"/>
           <w:szCs w:val="24"/>
         </w:rPr>
-        <w:t xml:space="preserve"> </w:t>
-      </w:r>
-      <w:r>
-        <w:rPr>
-          <w:rFonts w:ascii="Bahij Janna" w:hAnsi="Bahij Janna" w:cs="Bahij Janna"/>
-          <w:b/>
-          <w:bCs/>
-          <w:sz w:val="24"/>
-          <w:szCs w:val="24"/>
-        </w:rPr>
-        <w:t>Divide the workload</w:t>
+        <w:t xml:space="preserve"> Divide the workload</w:t>
       </w:r>
     </w:p>
     <w:p>
@@ -647,17 +620,7 @@
           <w:sz w:val="24"/>
           <w:szCs w:val="24"/>
         </w:rPr>
-        <w:t>finalizing the report</w:t>
-      </w:r>
-      <w:r>
-        <w:rPr>
-          <w:rFonts w:ascii="Bahij Janna" w:hAnsi="Bahij Janna" w:cs="Bahij Janna"/>
-          <w:b/>
-          <w:bCs/>
-          <w:sz w:val="24"/>
-          <w:szCs w:val="24"/>
-        </w:rPr>
-        <w:t xml:space="preserve"> &amp; choosing the format</w:t>
+        <w:t>finalizing the report &amp; choosing the format</w:t>
       </w:r>
     </w:p>
     <w:p>
@@ -846,6 +809,33 @@
           <w:sz w:val="24"/>
           <w:szCs w:val="24"/>
         </w:rPr>
+        <w:t>Clone the project repository</w:t>
+      </w:r>
+    </w:p>
+    <w:p>
+      <w:pPr>
+        <w:pStyle w:val="ListParagraph"/>
+        <w:numPr>
+          <w:ilvl w:val="0"/>
+          <w:numId w:val="2"/>
+        </w:numPr>
+        <w:bidi w:val="0"/>
+        <w:rPr>
+          <w:rFonts w:ascii="Bahij Janna" w:hAnsi="Bahij Janna" w:cs="Bahij Janna"/>
+          <w:b/>
+          <w:bCs/>
+          <w:sz w:val="24"/>
+          <w:szCs w:val="24"/>
+        </w:rPr>
+      </w:pPr>
+      <w:r>
+        <w:rPr>
+          <w:rFonts w:ascii="Bahij Janna" w:hAnsi="Bahij Janna" w:cs="Bahij Janna"/>
+          <w:b/>
+          <w:bCs/>
+          <w:sz w:val="24"/>
+          <w:szCs w:val="24"/>
+        </w:rPr>
         <w:t>Additional Questions</w:t>
       </w:r>
     </w:p>
@@ -893,51 +883,93 @@
     </w:p>
     <w:p>
       <w:pPr>
+        <w:pStyle w:val="ListParagraph"/>
+        <w:numPr>
+          <w:ilvl w:val="0"/>
+          <w:numId w:val="11"/>
+        </w:numPr>
         <w:pBdr>
           <w:bottom w:val="single" w:sz="12" w:space="1" w:color="auto"/>
         </w:pBdr>
         <w:bidi w:val="0"/>
-        <w:ind w:hanging="810"/>
-        <w:rPr>
-          <w:rFonts w:ascii="Bahij Janna" w:hAnsi="Bahij Janna" w:cs="Bahij Janna"/>
-          <w:b/>
-          <w:bCs/>
-          <w:sz w:val="24"/>
-          <w:szCs w:val="24"/>
-        </w:rPr>
-      </w:pPr>
-    </w:p>
-    <w:p>
-      <w:pPr>
+        <w:rPr>
+          <w:rFonts w:ascii="Bahij Janna" w:hAnsi="Bahij Janna" w:cs="Bahij Janna"/>
+          <w:b/>
+          <w:bCs/>
+          <w:sz w:val="24"/>
+          <w:szCs w:val="24"/>
+        </w:rPr>
+      </w:pPr>
+      <w:r>
+        <w:rPr>
+          <w:rFonts w:ascii="Bahij Janna" w:hAnsi="Bahij Janna" w:cs="Bahij Janna"/>
+          <w:b/>
+          <w:bCs/>
+          <w:sz w:val="24"/>
+          <w:szCs w:val="24"/>
+        </w:rPr>
+        <w:t>Selected Suliman as leader for the reports</w:t>
+      </w:r>
+    </w:p>
+    <w:p>
+      <w:pPr>
+        <w:pStyle w:val="ListParagraph"/>
+        <w:numPr>
+          <w:ilvl w:val="0"/>
+          <w:numId w:val="11"/>
+        </w:numPr>
         <w:pBdr>
           <w:bottom w:val="single" w:sz="12" w:space="1" w:color="auto"/>
         </w:pBdr>
         <w:bidi w:val="0"/>
-        <w:ind w:hanging="810"/>
-        <w:rPr>
-          <w:rFonts w:ascii="Bahij Janna" w:hAnsi="Bahij Janna" w:cs="Bahij Janna"/>
-          <w:b/>
-          <w:bCs/>
-          <w:sz w:val="24"/>
-          <w:szCs w:val="24"/>
-        </w:rPr>
-      </w:pPr>
-    </w:p>
-    <w:p>
-      <w:pPr>
+        <w:rPr>
+          <w:rFonts w:ascii="Bahij Janna" w:hAnsi="Bahij Janna" w:cs="Bahij Janna"/>
+          <w:b/>
+          <w:bCs/>
+          <w:sz w:val="24"/>
+          <w:szCs w:val="24"/>
+        </w:rPr>
+      </w:pPr>
+      <w:r>
+        <w:rPr>
+          <w:rFonts w:ascii="Bahij Janna" w:hAnsi="Bahij Janna" w:cs="Bahij Janna"/>
+          <w:b/>
+          <w:bCs/>
+          <w:sz w:val="24"/>
+          <w:szCs w:val="24"/>
+        </w:rPr>
+        <w:t xml:space="preserve">Divided the workload and set the deadlines </w:t>
+      </w:r>
+    </w:p>
+    <w:p>
+      <w:pPr>
+        <w:pStyle w:val="ListParagraph"/>
+        <w:numPr>
+          <w:ilvl w:val="0"/>
+          <w:numId w:val="11"/>
+        </w:numPr>
         <w:pBdr>
           <w:bottom w:val="single" w:sz="12" w:space="1" w:color="auto"/>
         </w:pBdr>
         <w:bidi w:val="0"/>
-        <w:ind w:hanging="810"/>
-        <w:rPr>
-          <w:rFonts w:ascii="Bahij Janna" w:hAnsi="Bahij Janna" w:cs="Bahij Janna"/>
-          <w:b/>
-          <w:bCs/>
-          <w:sz w:val="24"/>
-          <w:szCs w:val="24"/>
-        </w:rPr>
-      </w:pPr>
+        <w:rPr>
+          <w:rFonts w:ascii="Bahij Janna" w:hAnsi="Bahij Janna" w:cs="Bahij Janna"/>
+          <w:b/>
+          <w:bCs/>
+          <w:sz w:val="24"/>
+          <w:szCs w:val="24"/>
+        </w:rPr>
+      </w:pPr>
+      <w:r>
+        <w:rPr>
+          <w:rFonts w:ascii="Bahij Janna" w:hAnsi="Bahij Janna" w:cs="Bahij Janna"/>
+          <w:b/>
+          <w:bCs/>
+          <w:sz w:val="24"/>
+          <w:szCs w:val="24"/>
+        </w:rPr>
+        <w:t>Discussed the repository structure</w:t>
+      </w:r>
     </w:p>
     <w:p>
       <w:pPr>
@@ -971,6 +1003,7 @@
         </w:rPr>
       </w:pPr>
     </w:p>
+    <w:bookmarkEnd w:id="0"/>
     <w:p>
       <w:pPr>
         <w:pBdr>
@@ -986,6 +1019,613 @@
           <w:szCs w:val="24"/>
         </w:rPr>
       </w:pPr>
+    </w:p>
+    <w:p>
+      <w:pPr>
+        <w:pBdr>
+          <w:bottom w:val="single" w:sz="12" w:space="1" w:color="auto"/>
+        </w:pBdr>
+        <w:bidi w:val="0"/>
+        <w:ind w:hanging="810"/>
+        <w:rPr>
+          <w:rFonts w:ascii="Bahij Janna" w:hAnsi="Bahij Janna" w:cs="Bahij Janna"/>
+          <w:b/>
+          <w:bCs/>
+          <w:sz w:val="24"/>
+          <w:szCs w:val="24"/>
+        </w:rPr>
+      </w:pPr>
+    </w:p>
+    <w:p>
+      <w:pPr>
+        <w:pBdr>
+          <w:bottom w:val="single" w:sz="12" w:space="1" w:color="auto"/>
+        </w:pBdr>
+        <w:bidi w:val="0"/>
+        <w:ind w:hanging="810"/>
+        <w:rPr>
+          <w:rFonts w:ascii="Bahij Janna" w:hAnsi="Bahij Janna" w:cs="Bahij Janna"/>
+          <w:b/>
+          <w:bCs/>
+          <w:sz w:val="24"/>
+          <w:szCs w:val="24"/>
+        </w:rPr>
+      </w:pPr>
+      <w:r>
+        <w:rPr>
+          <w:rFonts w:ascii="Bahij Janna" w:hAnsi="Bahij Janna" w:cs="Bahij Janna"/>
+          <w:b/>
+          <w:bCs/>
+          <w:sz w:val="24"/>
+          <w:szCs w:val="24"/>
+        </w:rPr>
+        <w:lastRenderedPageBreak/>
+        <w:t xml:space="preserve">Meeting attachments: </w:t>
+      </w:r>
+    </w:p>
+    <w:p>
+      <w:pPr>
+        <w:pBdr>
+          <w:bottom w:val="single" w:sz="12" w:space="1" w:color="auto"/>
+        </w:pBdr>
+        <w:bidi w:val="0"/>
+        <w:ind w:hanging="810"/>
+        <w:rPr>
+          <w:rFonts w:ascii="Bahij Janna" w:hAnsi="Bahij Janna" w:cs="Bahij Janna"/>
+          <w:b/>
+          <w:bCs/>
+          <w:sz w:val="24"/>
+          <w:szCs w:val="24"/>
+        </w:rPr>
+      </w:pPr>
+      <w:r>
+        <w:rPr>
+          <w:rFonts w:ascii="Bahij Janna" w:hAnsi="Bahij Janna" w:cs="Bahij Janna"/>
+          <w:b/>
+          <w:bCs/>
+          <w:sz w:val="24"/>
+          <w:szCs w:val="24"/>
+        </w:rPr>
+        <w:t xml:space="preserve">Listings [deadline: 6:30PM submission meeting 8:30 pm </w:t>
+      </w:r>
+      <w:r>
+        <w:rPr>
+          <w:rFonts w:ascii="Bahij Janna" w:hAnsi="Bahij Janna" w:cs="Bahij Janna"/>
+          <w:b/>
+          <w:bCs/>
+          <w:sz w:val="24"/>
+          <w:szCs w:val="24"/>
+        </w:rPr>
+        <w:t>Sunday</w:t>
+      </w:r>
+      <w:r>
+        <w:rPr>
+          <w:rFonts w:ascii="Bahij Janna" w:hAnsi="Bahij Janna" w:cs="Bahij Janna"/>
+          <w:b/>
+          <w:bCs/>
+          <w:sz w:val="24"/>
+          <w:szCs w:val="24"/>
+        </w:rPr>
+        <w:t xml:space="preserve">]: </w:t>
+      </w:r>
+    </w:p>
+    <w:p>
+      <w:pPr>
+        <w:pStyle w:val="ListParagraph"/>
+        <w:numPr>
+          <w:ilvl w:val="0"/>
+          <w:numId w:val="12"/>
+        </w:numPr>
+        <w:pBdr>
+          <w:bottom w:val="single" w:sz="12" w:space="1" w:color="auto"/>
+        </w:pBdr>
+        <w:bidi w:val="0"/>
+        <w:rPr>
+          <w:rFonts w:ascii="Bahij Janna" w:hAnsi="Bahij Janna" w:cs="Bahij Janna"/>
+        </w:rPr>
+      </w:pPr>
+      <w:r>
+        <w:rPr>
+          <w:rFonts w:ascii="Bahij Janna" w:hAnsi="Bahij Janna" w:cs="Bahij Janna"/>
+        </w:rPr>
+        <w:t>Musts (min 3)</w:t>
+      </w:r>
+    </w:p>
+    <w:p>
+      <w:pPr>
+        <w:pStyle w:val="ListParagraph"/>
+        <w:numPr>
+          <w:ilvl w:val="0"/>
+          <w:numId w:val="12"/>
+        </w:numPr>
+        <w:pBdr>
+          <w:bottom w:val="single" w:sz="12" w:space="1" w:color="auto"/>
+        </w:pBdr>
+        <w:bidi w:val="0"/>
+        <w:rPr>
+          <w:rFonts w:ascii="Bahij Janna" w:hAnsi="Bahij Janna" w:cs="Bahij Janna"/>
+        </w:rPr>
+      </w:pPr>
+      <w:r>
+        <w:rPr>
+          <w:rFonts w:ascii="Bahij Janna" w:hAnsi="Bahij Janna" w:cs="Bahij Janna"/>
+        </w:rPr>
+        <w:t xml:space="preserve">Wants (min 3)  </w:t>
+      </w:r>
+      <w:r>
+        <w:rPr>
+          <w:rFonts w:ascii="Bahij Janna" w:hAnsi="Bahij Janna" w:cs="Bahij Janna"/>
+        </w:rPr>
+        <w:tab/>
+      </w:r>
+    </w:p>
+    <w:p>
+      <w:pPr>
+        <w:pStyle w:val="ListParagraph"/>
+        <w:numPr>
+          <w:ilvl w:val="0"/>
+          <w:numId w:val="12"/>
+        </w:numPr>
+        <w:pBdr>
+          <w:bottom w:val="single" w:sz="12" w:space="1" w:color="auto"/>
+        </w:pBdr>
+        <w:bidi w:val="0"/>
+        <w:rPr>
+          <w:rFonts w:ascii="Bahij Janna" w:hAnsi="Bahij Janna" w:cs="Bahij Janna"/>
+        </w:rPr>
+      </w:pPr>
+      <w:r>
+        <w:rPr>
+          <w:rFonts w:ascii="Bahij Janna" w:hAnsi="Bahij Janna" w:cs="Bahij Janna"/>
+        </w:rPr>
+        <w:t xml:space="preserve">Assumptions (min 3)  </w:t>
+      </w:r>
+    </w:p>
+    <w:p>
+      <w:pPr>
+        <w:pStyle w:val="ListParagraph"/>
+        <w:numPr>
+          <w:ilvl w:val="0"/>
+          <w:numId w:val="12"/>
+        </w:numPr>
+        <w:pBdr>
+          <w:bottom w:val="single" w:sz="12" w:space="1" w:color="auto"/>
+        </w:pBdr>
+        <w:bidi w:val="0"/>
+        <w:rPr>
+          <w:rFonts w:ascii="Bahij Janna" w:hAnsi="Bahij Janna" w:cs="Bahij Janna"/>
+        </w:rPr>
+      </w:pPr>
+      <w:r>
+        <w:rPr>
+          <w:rFonts w:ascii="Bahij Janna" w:hAnsi="Bahij Janna" w:cs="Bahij Janna"/>
+        </w:rPr>
+        <w:t xml:space="preserve">Constraints (min 3)  </w:t>
+      </w:r>
+    </w:p>
+    <w:p>
+      <w:pPr>
+        <w:pStyle w:val="ListParagraph"/>
+        <w:numPr>
+          <w:ilvl w:val="0"/>
+          <w:numId w:val="12"/>
+        </w:numPr>
+        <w:pBdr>
+          <w:bottom w:val="single" w:sz="12" w:space="1" w:color="auto"/>
+        </w:pBdr>
+        <w:bidi w:val="0"/>
+        <w:rPr>
+          <w:rFonts w:ascii="Bahij Janna" w:hAnsi="Bahij Janna" w:cs="Bahij Janna"/>
+        </w:rPr>
+      </w:pPr>
+      <w:r>
+        <w:rPr>
+          <w:rFonts w:ascii="Bahij Janna" w:hAnsi="Bahij Janna" w:cs="Bahij Janna"/>
+        </w:rPr>
+        <w:t xml:space="preserve">Objectives (min 3)  </w:t>
+      </w:r>
+    </w:p>
+    <w:p>
+      <w:pPr>
+        <w:pStyle w:val="ListParagraph"/>
+        <w:numPr>
+          <w:ilvl w:val="0"/>
+          <w:numId w:val="12"/>
+        </w:numPr>
+        <w:pBdr>
+          <w:bottom w:val="single" w:sz="12" w:space="1" w:color="auto"/>
+        </w:pBdr>
+        <w:bidi w:val="0"/>
+        <w:rPr>
+          <w:rFonts w:ascii="Bahij Janna" w:hAnsi="Bahij Janna" w:cs="Bahij Janna"/>
+        </w:rPr>
+      </w:pPr>
+      <w:r>
+        <w:rPr>
+          <w:rFonts w:ascii="Bahij Janna" w:hAnsi="Bahij Janna" w:cs="Bahij Janna"/>
+        </w:rPr>
+        <w:t>Milestones (full)</w:t>
+      </w:r>
+    </w:p>
+    <w:p>
+      <w:pPr>
+        <w:pStyle w:val="ListParagraph"/>
+        <w:numPr>
+          <w:ilvl w:val="0"/>
+          <w:numId w:val="12"/>
+        </w:numPr>
+        <w:pBdr>
+          <w:bottom w:val="single" w:sz="12" w:space="1" w:color="auto"/>
+        </w:pBdr>
+        <w:bidi w:val="0"/>
+        <w:rPr>
+          <w:rFonts w:ascii="Bahij Janna" w:hAnsi="Bahij Janna" w:cs="Bahij Janna"/>
+        </w:rPr>
+      </w:pPr>
+      <w:r>
+        <w:rPr>
+          <w:rFonts w:ascii="Bahij Janna" w:hAnsi="Bahij Janna" w:cs="Bahij Janna"/>
+        </w:rPr>
+        <w:t xml:space="preserve">Specifications (min 3)  </w:t>
+      </w:r>
+    </w:p>
+    <w:p>
+      <w:pPr>
+        <w:pStyle w:val="ListParagraph"/>
+        <w:numPr>
+          <w:ilvl w:val="0"/>
+          <w:numId w:val="12"/>
+        </w:numPr>
+        <w:pBdr>
+          <w:bottom w:val="single" w:sz="12" w:space="1" w:color="auto"/>
+        </w:pBdr>
+        <w:bidi w:val="0"/>
+        <w:rPr>
+          <w:rFonts w:ascii="Bahij Janna" w:hAnsi="Bahij Janna" w:cs="Bahij Janna"/>
+        </w:rPr>
+      </w:pPr>
+      <w:r>
+        <w:rPr>
+          <w:rFonts w:ascii="Bahij Janna" w:hAnsi="Bahij Janna" w:cs="Bahij Janna"/>
+        </w:rPr>
+        <w:t>Deliverables (full)</w:t>
+      </w:r>
+    </w:p>
+    <w:p>
+      <w:pPr>
+        <w:pStyle w:val="ListParagraph"/>
+        <w:numPr>
+          <w:ilvl w:val="0"/>
+          <w:numId w:val="12"/>
+        </w:numPr>
+        <w:pBdr>
+          <w:bottom w:val="single" w:sz="12" w:space="1" w:color="auto"/>
+        </w:pBdr>
+        <w:bidi w:val="0"/>
+        <w:rPr>
+          <w:rFonts w:ascii="Bahij Janna" w:hAnsi="Bahij Janna" w:cs="Bahij Janna"/>
+        </w:rPr>
+      </w:pPr>
+      <w:r>
+        <w:rPr>
+          <w:rFonts w:ascii="Bahij Janna" w:hAnsi="Bahij Janna" w:cs="Bahij Janna"/>
+        </w:rPr>
+        <w:t>Problem statement (the best)</w:t>
+      </w:r>
+    </w:p>
+    <w:p>
+      <w:pPr>
+        <w:pStyle w:val="ListParagraph"/>
+        <w:numPr>
+          <w:ilvl w:val="0"/>
+          <w:numId w:val="12"/>
+        </w:numPr>
+        <w:pBdr>
+          <w:bottom w:val="single" w:sz="12" w:space="1" w:color="auto"/>
+        </w:pBdr>
+        <w:bidi w:val="0"/>
+        <w:rPr>
+          <w:rFonts w:ascii="Bahij Janna" w:hAnsi="Bahij Janna" w:cs="Bahij Janna"/>
+        </w:rPr>
+      </w:pPr>
+      <w:r>
+        <w:rPr>
+          <w:rFonts w:ascii="Bahij Janna" w:hAnsi="Bahij Janna" w:cs="Bahij Janna"/>
+        </w:rPr>
+        <w:t xml:space="preserve">Risks &amp; remedies (min 3)  </w:t>
+      </w:r>
+    </w:p>
+    <w:p>
+      <w:pPr>
+        <w:pStyle w:val="ListParagraph"/>
+        <w:numPr>
+          <w:ilvl w:val="0"/>
+          <w:numId w:val="12"/>
+        </w:numPr>
+        <w:pBdr>
+          <w:bottom w:val="single" w:sz="12" w:space="1" w:color="auto"/>
+        </w:pBdr>
+        <w:bidi w:val="0"/>
+        <w:rPr>
+          <w:rFonts w:ascii="Bahij Janna" w:hAnsi="Bahij Janna" w:cs="Bahij Janna"/>
+        </w:rPr>
+      </w:pPr>
+      <w:r>
+        <w:rPr>
+          <w:rFonts w:ascii="Bahij Janna" w:hAnsi="Bahij Janna" w:cs="Bahij Janna"/>
+        </w:rPr>
+        <w:t>Responsibilities (full)</w:t>
+      </w:r>
+    </w:p>
+    <w:p>
+      <w:pPr>
+        <w:bidi w:val="0"/>
+        <w:rPr>
+          <w:rFonts w:ascii="Bahij Janna" w:hAnsi="Bahij Janna" w:cs="Bahij Janna"/>
+          <w:b/>
+          <w:bCs/>
+          <w:sz w:val="24"/>
+          <w:szCs w:val="24"/>
+        </w:rPr>
+      </w:pPr>
+    </w:p>
+    <w:p>
+      <w:pPr>
+        <w:bidi w:val="0"/>
+        <w:rPr>
+          <w:rFonts w:ascii="Bahij Janna" w:hAnsi="Bahij Janna" w:cs="Bahij Janna"/>
+          <w:b/>
+          <w:bCs/>
+          <w:sz w:val="24"/>
+          <w:szCs w:val="24"/>
+        </w:rPr>
+      </w:pPr>
+    </w:p>
+    <w:p>
+      <w:pPr>
+        <w:bidi w:val="0"/>
+        <w:rPr>
+          <w:rFonts w:ascii="Bahij Janna" w:hAnsi="Bahij Janna" w:cs="Bahij Janna"/>
+          <w:b/>
+          <w:bCs/>
+          <w:sz w:val="24"/>
+          <w:szCs w:val="24"/>
+        </w:rPr>
+      </w:pPr>
+    </w:p>
+    <w:p>
+      <w:pPr>
+        <w:pBdr>
+          <w:bottom w:val="single" w:sz="12" w:space="1" w:color="auto"/>
+        </w:pBdr>
+        <w:bidi w:val="0"/>
+        <w:ind w:hanging="810"/>
+        <w:rPr>
+          <w:rFonts w:ascii="Bahij Janna" w:hAnsi="Bahij Janna" w:cs="Bahij Janna"/>
+          <w:b/>
+          <w:bCs/>
+          <w:sz w:val="24"/>
+          <w:szCs w:val="24"/>
+        </w:rPr>
+      </w:pPr>
+      <w:r>
+        <w:rPr>
+          <w:rFonts w:ascii="Bahij Janna" w:hAnsi="Bahij Janna" w:cs="Bahij Janna"/>
+          <w:b/>
+          <w:bCs/>
+          <w:sz w:val="24"/>
+          <w:szCs w:val="24"/>
+        </w:rPr>
+        <w:t>writing :</w:t>
+      </w:r>
+      <w:r>
+        <w:rPr>
+          <w:rFonts w:ascii="Bahij Janna" w:hAnsi="Bahij Janna" w:cs="Bahij Janna"/>
+          <w:b/>
+          <w:bCs/>
+          <w:sz w:val="24"/>
+          <w:szCs w:val="24"/>
+        </w:rPr>
+        <w:t xml:space="preserve">    [deadline: 11:00 pm Friday]</w:t>
+      </w:r>
+    </w:p>
+    <w:p>
+      <w:pPr>
+        <w:pStyle w:val="ListParagraph"/>
+        <w:numPr>
+          <w:ilvl w:val="0"/>
+          <w:numId w:val="13"/>
+        </w:numPr>
+        <w:pBdr>
+          <w:bottom w:val="single" w:sz="12" w:space="1" w:color="auto"/>
+        </w:pBdr>
+        <w:bidi w:val="0"/>
+        <w:rPr>
+          <w:rFonts w:ascii="Bahij Janna" w:hAnsi="Bahij Janna" w:cs="Bahij Janna"/>
+        </w:rPr>
+      </w:pPr>
+      <w:r>
+        <w:rPr>
+          <w:rFonts w:ascii="Bahij Janna" w:hAnsi="Bahij Janna" w:cs="Bahij Janna"/>
+        </w:rPr>
+        <w:t xml:space="preserve">background info </w:t>
+      </w:r>
+      <w:r>
+        <w:rPr>
+          <w:rFonts w:ascii="Bahij Janna" w:hAnsi="Bahij Janna" w:cs="Bahij Janna"/>
+        </w:rPr>
+        <w:t xml:space="preserve">- </w:t>
+      </w:r>
+      <w:r>
+        <w:rPr>
+          <w:rFonts w:ascii="Bahij Janna" w:hAnsi="Bahij Janna" w:cs="Bahij Janna"/>
+        </w:rPr>
+        <w:t>Wael</w:t>
+      </w:r>
+    </w:p>
+    <w:p>
+      <w:pPr>
+        <w:pStyle w:val="ListParagraph"/>
+        <w:numPr>
+          <w:ilvl w:val="0"/>
+          <w:numId w:val="13"/>
+        </w:numPr>
+        <w:pBdr>
+          <w:bottom w:val="single" w:sz="12" w:space="1" w:color="auto"/>
+        </w:pBdr>
+        <w:bidi w:val="0"/>
+        <w:rPr>
+          <w:rFonts w:ascii="Bahij Janna" w:hAnsi="Bahij Janna" w:cs="Bahij Janna"/>
+        </w:rPr>
+      </w:pPr>
+      <w:r>
+        <w:rPr>
+          <w:rFonts w:ascii="Bahij Janna" w:hAnsi="Bahij Janna" w:cs="Bahij Janna"/>
+        </w:rPr>
+        <w:t xml:space="preserve">literature review </w:t>
+      </w:r>
+      <w:r>
+        <w:rPr>
+          <w:rFonts w:ascii="Bahij Janna" w:hAnsi="Bahij Janna" w:cs="Bahij Janna"/>
+        </w:rPr>
+        <w:t xml:space="preserve">- one </w:t>
+      </w:r>
+      <w:r>
+        <w:rPr>
+          <w:rFonts w:ascii="Bahij Janna" w:hAnsi="Bahij Janna" w:cs="Bahij Janna"/>
+        </w:rPr>
+        <w:t>Suliman</w:t>
+      </w:r>
+      <w:r>
+        <w:rPr>
+          <w:rFonts w:ascii="Bahij Janna" w:hAnsi="Bahij Janna" w:cs="Bahij Janna"/>
+        </w:rPr>
+        <w:t>,</w:t>
+      </w:r>
+      <w:r>
+        <w:rPr>
+          <w:rFonts w:ascii="Bahij Janna" w:hAnsi="Bahij Janna" w:cs="Bahij Janna"/>
+        </w:rPr>
+        <w:t xml:space="preserve"> </w:t>
+      </w:r>
+      <w:r>
+        <w:rPr>
+          <w:rFonts w:ascii="Bahij Janna" w:hAnsi="Bahij Janna" w:cs="Bahij Janna"/>
+        </w:rPr>
+        <w:t xml:space="preserve">two </w:t>
+      </w:r>
+      <w:r>
+        <w:rPr>
+          <w:rFonts w:ascii="Bahij Janna" w:hAnsi="Bahij Janna" w:cs="Bahij Janna"/>
+        </w:rPr>
+        <w:t>Muhannad</w:t>
+      </w:r>
+    </w:p>
+    <w:p>
+      <w:pPr>
+        <w:pStyle w:val="ListParagraph"/>
+        <w:numPr>
+          <w:ilvl w:val="0"/>
+          <w:numId w:val="13"/>
+        </w:numPr>
+        <w:pBdr>
+          <w:bottom w:val="single" w:sz="12" w:space="1" w:color="auto"/>
+        </w:pBdr>
+        <w:bidi w:val="0"/>
+        <w:rPr>
+          <w:rFonts w:ascii="Bahij Janna" w:hAnsi="Bahij Janna" w:cs="Bahij Janna"/>
+        </w:rPr>
+      </w:pPr>
+      <w:r>
+        <w:rPr>
+          <w:rFonts w:ascii="Bahij Janna" w:hAnsi="Bahij Janna" w:cs="Bahij Janna"/>
+        </w:rPr>
+        <w:t xml:space="preserve">scope </w:t>
+      </w:r>
+      <w:r>
+        <w:rPr>
+          <w:rFonts w:ascii="Bahij Janna" w:hAnsi="Bahij Janna" w:cs="Bahij Janna"/>
+        </w:rPr>
+        <w:t xml:space="preserve">- </w:t>
+      </w:r>
+      <w:r>
+        <w:rPr>
+          <w:rFonts w:ascii="Bahij Janna" w:hAnsi="Bahij Janna" w:cs="Bahij Janna"/>
+        </w:rPr>
+        <w:t>Muhannad</w:t>
+      </w:r>
+    </w:p>
+    <w:p>
+      <w:pPr>
+        <w:pBdr>
+          <w:bottom w:val="single" w:sz="12" w:space="1" w:color="auto"/>
+        </w:pBdr>
+        <w:bidi w:val="0"/>
+        <w:ind w:hanging="810"/>
+        <w:rPr>
+          <w:rFonts w:ascii="Bahij Janna" w:hAnsi="Bahij Janna" w:cs="Bahij Janna"/>
+          <w:b/>
+          <w:bCs/>
+          <w:sz w:val="24"/>
+          <w:szCs w:val="24"/>
+        </w:rPr>
+      </w:pPr>
+    </w:p>
+    <w:p>
+      <w:pPr>
+        <w:pBdr>
+          <w:bottom w:val="single" w:sz="12" w:space="1" w:color="auto"/>
+        </w:pBdr>
+        <w:bidi w:val="0"/>
+        <w:ind w:hanging="810"/>
+        <w:rPr>
+          <w:rFonts w:ascii="Bahij Janna" w:hAnsi="Bahij Janna" w:cs="Bahij Janna"/>
+          <w:b/>
+          <w:bCs/>
+          <w:sz w:val="24"/>
+          <w:szCs w:val="24"/>
+        </w:rPr>
+      </w:pPr>
+    </w:p>
+    <w:p>
+      <w:pPr>
+        <w:pBdr>
+          <w:bottom w:val="single" w:sz="12" w:space="1" w:color="auto"/>
+        </w:pBdr>
+        <w:bidi w:val="0"/>
+        <w:ind w:hanging="810"/>
+        <w:rPr>
+          <w:rFonts w:ascii="Bahij Janna" w:hAnsi="Bahij Janna" w:cs="Bahij Janna"/>
+          <w:sz w:val="24"/>
+          <w:szCs w:val="24"/>
+        </w:rPr>
+      </w:pPr>
+      <w:r>
+        <w:rPr>
+          <w:rFonts w:ascii="Bahij Janna" w:hAnsi="Bahij Janna" w:cs="Bahij Janna"/>
+          <w:b/>
+          <w:bCs/>
+          <w:sz w:val="24"/>
+          <w:szCs w:val="24"/>
+        </w:rPr>
+        <w:t xml:space="preserve">Final Report Deadline: </w:t>
+      </w:r>
+      <w:r>
+        <w:rPr>
+          <w:rFonts w:ascii="Bahij Janna" w:hAnsi="Bahij Janna" w:cs="Bahij Janna"/>
+          <w:sz w:val="24"/>
+          <w:szCs w:val="24"/>
+        </w:rPr>
+        <w:t>28 September Tuesday</w:t>
+      </w:r>
+      <w:r>
+        <w:rPr>
+          <w:rFonts w:ascii="Bahij Janna" w:hAnsi="Bahij Janna" w:cs="Bahij Janna"/>
+          <w:sz w:val="24"/>
+          <w:szCs w:val="24"/>
+        </w:rPr>
+        <w:t>.</w:t>
+      </w:r>
     </w:p>
     <w:sectPr>
       <w:pgSz w:w="11906" w:h="16838"/>
@@ -1317,6 +1957,232 @@
     </w:lvl>
   </w:abstractNum>
   <w:abstractNum w:abstractNumId="3" w15:restartNumberingAfterBreak="0">
+    <w:nsid w:val="164623F0"/>
+    <w:multiLevelType w:val="hybridMultilevel"/>
+    <w:tmpl w:val="6728FAF4"/>
+    <w:lvl w:ilvl="0" w:tplc="F95CF07C">
+      <w:start w:val="1"/>
+      <w:numFmt w:val="bullet"/>
+      <w:lvlText w:val="-"/>
+      <w:lvlJc w:val="left"/>
+      <w:pPr>
+        <w:ind w:left="-450" w:hanging="360"/>
+      </w:pPr>
+      <w:rPr>
+        <w:rFonts w:ascii="Bahij Janna" w:eastAsiaTheme="minorHAnsi" w:hAnsi="Bahij Janna" w:cs="Bahij Janna" w:hint="default"/>
+      </w:rPr>
+    </w:lvl>
+    <w:lvl w:ilvl="1" w:tplc="04090003" w:tentative="1">
+      <w:start w:val="1"/>
+      <w:numFmt w:val="bullet"/>
+      <w:lvlText w:val="o"/>
+      <w:lvlJc w:val="left"/>
+      <w:pPr>
+        <w:ind w:left="270" w:hanging="360"/>
+      </w:pPr>
+      <w:rPr>
+        <w:rFonts w:ascii="Courier New" w:hAnsi="Courier New" w:cs="Courier New" w:hint="default"/>
+      </w:rPr>
+    </w:lvl>
+    <w:lvl w:ilvl="2" w:tplc="04090005" w:tentative="1">
+      <w:start w:val="1"/>
+      <w:numFmt w:val="bullet"/>
+      <w:lvlText w:val=""/>
+      <w:lvlJc w:val="left"/>
+      <w:pPr>
+        <w:ind w:left="990" w:hanging="360"/>
+      </w:pPr>
+      <w:rPr>
+        <w:rFonts w:ascii="Wingdings" w:hAnsi="Wingdings" w:hint="default"/>
+      </w:rPr>
+    </w:lvl>
+    <w:lvl w:ilvl="3" w:tplc="04090001" w:tentative="1">
+      <w:start w:val="1"/>
+      <w:numFmt w:val="bullet"/>
+      <w:lvlText w:val=""/>
+      <w:lvlJc w:val="left"/>
+      <w:pPr>
+        <w:ind w:left="1710" w:hanging="360"/>
+      </w:pPr>
+      <w:rPr>
+        <w:rFonts w:ascii="Symbol" w:hAnsi="Symbol" w:hint="default"/>
+      </w:rPr>
+    </w:lvl>
+    <w:lvl w:ilvl="4" w:tplc="04090003" w:tentative="1">
+      <w:start w:val="1"/>
+      <w:numFmt w:val="bullet"/>
+      <w:lvlText w:val="o"/>
+      <w:lvlJc w:val="left"/>
+      <w:pPr>
+        <w:ind w:left="2430" w:hanging="360"/>
+      </w:pPr>
+      <w:rPr>
+        <w:rFonts w:ascii="Courier New" w:hAnsi="Courier New" w:cs="Courier New" w:hint="default"/>
+      </w:rPr>
+    </w:lvl>
+    <w:lvl w:ilvl="5" w:tplc="04090005" w:tentative="1">
+      <w:start w:val="1"/>
+      <w:numFmt w:val="bullet"/>
+      <w:lvlText w:val=""/>
+      <w:lvlJc w:val="left"/>
+      <w:pPr>
+        <w:ind w:left="3150" w:hanging="360"/>
+      </w:pPr>
+      <w:rPr>
+        <w:rFonts w:ascii="Wingdings" w:hAnsi="Wingdings" w:hint="default"/>
+      </w:rPr>
+    </w:lvl>
+    <w:lvl w:ilvl="6" w:tplc="04090001" w:tentative="1">
+      <w:start w:val="1"/>
+      <w:numFmt w:val="bullet"/>
+      <w:lvlText w:val=""/>
+      <w:lvlJc w:val="left"/>
+      <w:pPr>
+        <w:ind w:left="3870" w:hanging="360"/>
+      </w:pPr>
+      <w:rPr>
+        <w:rFonts w:ascii="Symbol" w:hAnsi="Symbol" w:hint="default"/>
+      </w:rPr>
+    </w:lvl>
+    <w:lvl w:ilvl="7" w:tplc="04090003" w:tentative="1">
+      <w:start w:val="1"/>
+      <w:numFmt w:val="bullet"/>
+      <w:lvlText w:val="o"/>
+      <w:lvlJc w:val="left"/>
+      <w:pPr>
+        <w:ind w:left="4590" w:hanging="360"/>
+      </w:pPr>
+      <w:rPr>
+        <w:rFonts w:ascii="Courier New" w:hAnsi="Courier New" w:cs="Courier New" w:hint="default"/>
+      </w:rPr>
+    </w:lvl>
+    <w:lvl w:ilvl="8" w:tplc="04090005" w:tentative="1">
+      <w:start w:val="1"/>
+      <w:numFmt w:val="bullet"/>
+      <w:lvlText w:val=""/>
+      <w:lvlJc w:val="left"/>
+      <w:pPr>
+        <w:ind w:left="5310" w:hanging="360"/>
+      </w:pPr>
+      <w:rPr>
+        <w:rFonts w:ascii="Wingdings" w:hAnsi="Wingdings" w:hint="default"/>
+      </w:rPr>
+    </w:lvl>
+  </w:abstractNum>
+  <w:abstractNum w:abstractNumId="4" w15:restartNumberingAfterBreak="0">
+    <w:nsid w:val="1E4D2331"/>
+    <w:multiLevelType w:val="hybridMultilevel"/>
+    <w:tmpl w:val="AB5A210E"/>
+    <w:lvl w:ilvl="0" w:tplc="04090001">
+      <w:start w:val="1"/>
+      <w:numFmt w:val="bullet"/>
+      <w:lvlText w:val=""/>
+      <w:lvlJc w:val="left"/>
+      <w:pPr>
+        <w:ind w:left="-90" w:hanging="360"/>
+      </w:pPr>
+      <w:rPr>
+        <w:rFonts w:ascii="Symbol" w:hAnsi="Symbol" w:hint="default"/>
+      </w:rPr>
+    </w:lvl>
+    <w:lvl w:ilvl="1" w:tplc="04090003" w:tentative="1">
+      <w:start w:val="1"/>
+      <w:numFmt w:val="bullet"/>
+      <w:lvlText w:val="o"/>
+      <w:lvlJc w:val="left"/>
+      <w:pPr>
+        <w:ind w:left="630" w:hanging="360"/>
+      </w:pPr>
+      <w:rPr>
+        <w:rFonts w:ascii="Courier New" w:hAnsi="Courier New" w:cs="Courier New" w:hint="default"/>
+      </w:rPr>
+    </w:lvl>
+    <w:lvl w:ilvl="2" w:tplc="04090005" w:tentative="1">
+      <w:start w:val="1"/>
+      <w:numFmt w:val="bullet"/>
+      <w:lvlText w:val=""/>
+      <w:lvlJc w:val="left"/>
+      <w:pPr>
+        <w:ind w:left="1350" w:hanging="360"/>
+      </w:pPr>
+      <w:rPr>
+        <w:rFonts w:ascii="Wingdings" w:hAnsi="Wingdings" w:hint="default"/>
+      </w:rPr>
+    </w:lvl>
+    <w:lvl w:ilvl="3" w:tplc="04090001" w:tentative="1">
+      <w:start w:val="1"/>
+      <w:numFmt w:val="bullet"/>
+      <w:lvlText w:val=""/>
+      <w:lvlJc w:val="left"/>
+      <w:pPr>
+        <w:ind w:left="2070" w:hanging="360"/>
+      </w:pPr>
+      <w:rPr>
+        <w:rFonts w:ascii="Symbol" w:hAnsi="Symbol" w:hint="default"/>
+      </w:rPr>
+    </w:lvl>
+    <w:lvl w:ilvl="4" w:tplc="04090003" w:tentative="1">
+      <w:start w:val="1"/>
+      <w:numFmt w:val="bullet"/>
+      <w:lvlText w:val="o"/>
+      <w:lvlJc w:val="left"/>
+      <w:pPr>
+        <w:ind w:left="2790" w:hanging="360"/>
+      </w:pPr>
+      <w:rPr>
+        <w:rFonts w:ascii="Courier New" w:hAnsi="Courier New" w:cs="Courier New" w:hint="default"/>
+      </w:rPr>
+    </w:lvl>
+    <w:lvl w:ilvl="5" w:tplc="04090005" w:tentative="1">
+      <w:start w:val="1"/>
+      <w:numFmt w:val="bullet"/>
+      <w:lvlText w:val=""/>
+      <w:lvlJc w:val="left"/>
+      <w:pPr>
+        <w:ind w:left="3510" w:hanging="360"/>
+      </w:pPr>
+      <w:rPr>
+        <w:rFonts w:ascii="Wingdings" w:hAnsi="Wingdings" w:hint="default"/>
+      </w:rPr>
+    </w:lvl>
+    <w:lvl w:ilvl="6" w:tplc="04090001" w:tentative="1">
+      <w:start w:val="1"/>
+      <w:numFmt w:val="bullet"/>
+      <w:lvlText w:val=""/>
+      <w:lvlJc w:val="left"/>
+      <w:pPr>
+        <w:ind w:left="4230" w:hanging="360"/>
+      </w:pPr>
+      <w:rPr>
+        <w:rFonts w:ascii="Symbol" w:hAnsi="Symbol" w:hint="default"/>
+      </w:rPr>
+    </w:lvl>
+    <w:lvl w:ilvl="7" w:tplc="04090003" w:tentative="1">
+      <w:start w:val="1"/>
+      <w:numFmt w:val="bullet"/>
+      <w:lvlText w:val="o"/>
+      <w:lvlJc w:val="left"/>
+      <w:pPr>
+        <w:ind w:left="4950" w:hanging="360"/>
+      </w:pPr>
+      <w:rPr>
+        <w:rFonts w:ascii="Courier New" w:hAnsi="Courier New" w:cs="Courier New" w:hint="default"/>
+      </w:rPr>
+    </w:lvl>
+    <w:lvl w:ilvl="8" w:tplc="04090005" w:tentative="1">
+      <w:start w:val="1"/>
+      <w:numFmt w:val="bullet"/>
+      <w:lvlText w:val=""/>
+      <w:lvlJc w:val="left"/>
+      <w:pPr>
+        <w:ind w:left="5670" w:hanging="360"/>
+      </w:pPr>
+      <w:rPr>
+        <w:rFonts w:ascii="Wingdings" w:hAnsi="Wingdings" w:hint="default"/>
+      </w:rPr>
+    </w:lvl>
+  </w:abstractNum>
+  <w:abstractNum w:abstractNumId="5" w15:restartNumberingAfterBreak="0">
     <w:nsid w:val="34914E96"/>
     <w:multiLevelType w:val="hybridMultilevel"/>
     <w:tmpl w:val="96108428"/>
@@ -1405,7 +2271,7 @@
       </w:pPr>
     </w:lvl>
   </w:abstractNum>
-  <w:abstractNum w:abstractNumId="4" w15:restartNumberingAfterBreak="0">
+  <w:abstractNum w:abstractNumId="6" w15:restartNumberingAfterBreak="0">
     <w:nsid w:val="3A51063F"/>
     <w:multiLevelType w:val="hybridMultilevel"/>
     <w:tmpl w:val="6DB05F46"/>
@@ -1494,7 +2360,96 @@
       </w:pPr>
     </w:lvl>
   </w:abstractNum>
-  <w:abstractNum w:abstractNumId="5" w15:restartNumberingAfterBreak="0">
+  <w:abstractNum w:abstractNumId="7" w15:restartNumberingAfterBreak="0">
+    <w:nsid w:val="412B60BA"/>
+    <w:multiLevelType w:val="hybridMultilevel"/>
+    <w:tmpl w:val="736687F8"/>
+    <w:lvl w:ilvl="0" w:tplc="3A760D4C">
+      <w:start w:val="1"/>
+      <w:numFmt w:val="decimal"/>
+      <w:lvlText w:val="%1)"/>
+      <w:lvlJc w:val="left"/>
+      <w:pPr>
+        <w:ind w:left="-450" w:hanging="360"/>
+      </w:pPr>
+      <w:rPr>
+        <w:rFonts w:hint="default"/>
+      </w:rPr>
+    </w:lvl>
+    <w:lvl w:ilvl="1" w:tplc="04090019" w:tentative="1">
+      <w:start w:val="1"/>
+      <w:numFmt w:val="lowerLetter"/>
+      <w:lvlText w:val="%2."/>
+      <w:lvlJc w:val="left"/>
+      <w:pPr>
+        <w:ind w:left="270" w:hanging="360"/>
+      </w:pPr>
+    </w:lvl>
+    <w:lvl w:ilvl="2" w:tplc="0409001B" w:tentative="1">
+      <w:start w:val="1"/>
+      <w:numFmt w:val="lowerRoman"/>
+      <w:lvlText w:val="%3."/>
+      <w:lvlJc w:val="right"/>
+      <w:pPr>
+        <w:ind w:left="990" w:hanging="180"/>
+      </w:pPr>
+    </w:lvl>
+    <w:lvl w:ilvl="3" w:tplc="0409000F" w:tentative="1">
+      <w:start w:val="1"/>
+      <w:numFmt w:val="decimal"/>
+      <w:lvlText w:val="%4."/>
+      <w:lvlJc w:val="left"/>
+      <w:pPr>
+        <w:ind w:left="1710" w:hanging="360"/>
+      </w:pPr>
+    </w:lvl>
+    <w:lvl w:ilvl="4" w:tplc="04090019" w:tentative="1">
+      <w:start w:val="1"/>
+      <w:numFmt w:val="lowerLetter"/>
+      <w:lvlText w:val="%5."/>
+      <w:lvlJc w:val="left"/>
+      <w:pPr>
+        <w:ind w:left="2430" w:hanging="360"/>
+      </w:pPr>
+    </w:lvl>
+    <w:lvl w:ilvl="5" w:tplc="0409001B" w:tentative="1">
+      <w:start w:val="1"/>
+      <w:numFmt w:val="lowerRoman"/>
+      <w:lvlText w:val="%6."/>
+      <w:lvlJc w:val="right"/>
+      <w:pPr>
+        <w:ind w:left="3150" w:hanging="180"/>
+      </w:pPr>
+    </w:lvl>
+    <w:lvl w:ilvl="6" w:tplc="0409000F" w:tentative="1">
+      <w:start w:val="1"/>
+      <w:numFmt w:val="decimal"/>
+      <w:lvlText w:val="%7."/>
+      <w:lvlJc w:val="left"/>
+      <w:pPr>
+        <w:ind w:left="3870" w:hanging="360"/>
+      </w:pPr>
+    </w:lvl>
+    <w:lvl w:ilvl="7" w:tplc="04090019" w:tentative="1">
+      <w:start w:val="1"/>
+      <w:numFmt w:val="lowerLetter"/>
+      <w:lvlText w:val="%8."/>
+      <w:lvlJc w:val="left"/>
+      <w:pPr>
+        <w:ind w:left="4590" w:hanging="360"/>
+      </w:pPr>
+    </w:lvl>
+    <w:lvl w:ilvl="8" w:tplc="0409001B" w:tentative="1">
+      <w:start w:val="1"/>
+      <w:numFmt w:val="lowerRoman"/>
+      <w:lvlText w:val="%9."/>
+      <w:lvlJc w:val="right"/>
+      <w:pPr>
+        <w:ind w:left="5310" w:hanging="180"/>
+      </w:pPr>
+    </w:lvl>
+  </w:abstractNum>
+  <w:abstractNum w:abstractNumId="8" w15:restartNumberingAfterBreak="0">
     <w:nsid w:val="415D3EED"/>
     <w:multiLevelType w:val="hybridMultilevel"/>
     <w:tmpl w:val="88780B4E"/>
@@ -1607,7 +2562,346 @@
       </w:rPr>
     </w:lvl>
   </w:abstractNum>
-  <w:abstractNum w:abstractNumId="6" w15:restartNumberingAfterBreak="0">
+  <w:abstractNum w:abstractNumId="9" w15:restartNumberingAfterBreak="0">
+    <w:nsid w:val="480A6973"/>
+    <w:multiLevelType w:val="hybridMultilevel"/>
+    <w:tmpl w:val="05FAA30C"/>
+    <w:lvl w:ilvl="0" w:tplc="F95CF07C">
+      <w:start w:val="1"/>
+      <w:numFmt w:val="bullet"/>
+      <w:lvlText w:val="-"/>
+      <w:lvlJc w:val="left"/>
+      <w:pPr>
+        <w:ind w:left="-450" w:hanging="360"/>
+      </w:pPr>
+      <w:rPr>
+        <w:rFonts w:ascii="Bahij Janna" w:eastAsiaTheme="minorHAnsi" w:hAnsi="Bahij Janna" w:cs="Bahij Janna" w:hint="default"/>
+      </w:rPr>
+    </w:lvl>
+    <w:lvl w:ilvl="1" w:tplc="04090003" w:tentative="1">
+      <w:start w:val="1"/>
+      <w:numFmt w:val="bullet"/>
+      <w:lvlText w:val="o"/>
+      <w:lvlJc w:val="left"/>
+      <w:pPr>
+        <w:ind w:left="270" w:hanging="360"/>
+      </w:pPr>
+      <w:rPr>
+        <w:rFonts w:ascii="Courier New" w:hAnsi="Courier New" w:cs="Courier New" w:hint="default"/>
+      </w:rPr>
+    </w:lvl>
+    <w:lvl w:ilvl="2" w:tplc="04090005" w:tentative="1">
+      <w:start w:val="1"/>
+      <w:numFmt w:val="bullet"/>
+      <w:lvlText w:val=""/>
+      <w:lvlJc w:val="left"/>
+      <w:pPr>
+        <w:ind w:left="990" w:hanging="360"/>
+      </w:pPr>
+      <w:rPr>
+        <w:rFonts w:ascii="Wingdings" w:hAnsi="Wingdings" w:hint="default"/>
+      </w:rPr>
+    </w:lvl>
+    <w:lvl w:ilvl="3" w:tplc="04090001" w:tentative="1">
+      <w:start w:val="1"/>
+      <w:numFmt w:val="bullet"/>
+      <w:lvlText w:val=""/>
+      <w:lvlJc w:val="left"/>
+      <w:pPr>
+        <w:ind w:left="1710" w:hanging="360"/>
+      </w:pPr>
+      <w:rPr>
+        <w:rFonts w:ascii="Symbol" w:hAnsi="Symbol" w:hint="default"/>
+      </w:rPr>
+    </w:lvl>
+    <w:lvl w:ilvl="4" w:tplc="04090003" w:tentative="1">
+      <w:start w:val="1"/>
+      <w:numFmt w:val="bullet"/>
+      <w:lvlText w:val="o"/>
+      <w:lvlJc w:val="left"/>
+      <w:pPr>
+        <w:ind w:left="2430" w:hanging="360"/>
+      </w:pPr>
+      <w:rPr>
+        <w:rFonts w:ascii="Courier New" w:hAnsi="Courier New" w:cs="Courier New" w:hint="default"/>
+      </w:rPr>
+    </w:lvl>
+    <w:lvl w:ilvl="5" w:tplc="04090005" w:tentative="1">
+      <w:start w:val="1"/>
+      <w:numFmt w:val="bullet"/>
+      <w:lvlText w:val=""/>
+      <w:lvlJc w:val="left"/>
+      <w:pPr>
+        <w:ind w:left="3150" w:hanging="360"/>
+      </w:pPr>
+      <w:rPr>
+        <w:rFonts w:ascii="Wingdings" w:hAnsi="Wingdings" w:hint="default"/>
+      </w:rPr>
+    </w:lvl>
+    <w:lvl w:ilvl="6" w:tplc="04090001" w:tentative="1">
+      <w:start w:val="1"/>
+      <w:numFmt w:val="bullet"/>
+      <w:lvlText w:val=""/>
+      <w:lvlJc w:val="left"/>
+      <w:pPr>
+        <w:ind w:left="3870" w:hanging="360"/>
+      </w:pPr>
+      <w:rPr>
+        <w:rFonts w:ascii="Symbol" w:hAnsi="Symbol" w:hint="default"/>
+      </w:rPr>
+    </w:lvl>
+    <w:lvl w:ilvl="7" w:tplc="04090003" w:tentative="1">
+      <w:start w:val="1"/>
+      <w:numFmt w:val="bullet"/>
+      <w:lvlText w:val="o"/>
+      <w:lvlJc w:val="left"/>
+      <w:pPr>
+        <w:ind w:left="4590" w:hanging="360"/>
+      </w:pPr>
+      <w:rPr>
+        <w:rFonts w:ascii="Courier New" w:hAnsi="Courier New" w:cs="Courier New" w:hint="default"/>
+      </w:rPr>
+    </w:lvl>
+    <w:lvl w:ilvl="8" w:tplc="04090005" w:tentative="1">
+      <w:start w:val="1"/>
+      <w:numFmt w:val="bullet"/>
+      <w:lvlText w:val=""/>
+      <w:lvlJc w:val="left"/>
+      <w:pPr>
+        <w:ind w:left="5310" w:hanging="360"/>
+      </w:pPr>
+      <w:rPr>
+        <w:rFonts w:ascii="Wingdings" w:hAnsi="Wingdings" w:hint="default"/>
+      </w:rPr>
+    </w:lvl>
+  </w:abstractNum>
+  <w:abstractNum w:abstractNumId="10" w15:restartNumberingAfterBreak="0">
+    <w:nsid w:val="568A3C63"/>
+    <w:multiLevelType w:val="hybridMultilevel"/>
+    <w:tmpl w:val="AAA4DF26"/>
+    <w:lvl w:ilvl="0" w:tplc="04090001">
+      <w:start w:val="1"/>
+      <w:numFmt w:val="bullet"/>
+      <w:lvlText w:val=""/>
+      <w:lvlJc w:val="left"/>
+      <w:pPr>
+        <w:ind w:left="-90" w:hanging="360"/>
+      </w:pPr>
+      <w:rPr>
+        <w:rFonts w:ascii="Symbol" w:hAnsi="Symbol" w:hint="default"/>
+      </w:rPr>
+    </w:lvl>
+    <w:lvl w:ilvl="1" w:tplc="04090003" w:tentative="1">
+      <w:start w:val="1"/>
+      <w:numFmt w:val="bullet"/>
+      <w:lvlText w:val="o"/>
+      <w:lvlJc w:val="left"/>
+      <w:pPr>
+        <w:ind w:left="630" w:hanging="360"/>
+      </w:pPr>
+      <w:rPr>
+        <w:rFonts w:ascii="Courier New" w:hAnsi="Courier New" w:cs="Courier New" w:hint="default"/>
+      </w:rPr>
+    </w:lvl>
+    <w:lvl w:ilvl="2" w:tplc="04090005" w:tentative="1">
+      <w:start w:val="1"/>
+      <w:numFmt w:val="bullet"/>
+      <w:lvlText w:val=""/>
+      <w:lvlJc w:val="left"/>
+      <w:pPr>
+        <w:ind w:left="1350" w:hanging="360"/>
+      </w:pPr>
+      <w:rPr>
+        <w:rFonts w:ascii="Wingdings" w:hAnsi="Wingdings" w:hint="default"/>
+      </w:rPr>
+    </w:lvl>
+    <w:lvl w:ilvl="3" w:tplc="04090001" w:tentative="1">
+      <w:start w:val="1"/>
+      <w:numFmt w:val="bullet"/>
+      <w:lvlText w:val=""/>
+      <w:lvlJc w:val="left"/>
+      <w:pPr>
+        <w:ind w:left="2070" w:hanging="360"/>
+      </w:pPr>
+      <w:rPr>
+        <w:rFonts w:ascii="Symbol" w:hAnsi="Symbol" w:hint="default"/>
+      </w:rPr>
+    </w:lvl>
+    <w:lvl w:ilvl="4" w:tplc="04090003" w:tentative="1">
+      <w:start w:val="1"/>
+      <w:numFmt w:val="bullet"/>
+      <w:lvlText w:val="o"/>
+      <w:lvlJc w:val="left"/>
+      <w:pPr>
+        <w:ind w:left="2790" w:hanging="360"/>
+      </w:pPr>
+      <w:rPr>
+        <w:rFonts w:ascii="Courier New" w:hAnsi="Courier New" w:cs="Courier New" w:hint="default"/>
+      </w:rPr>
+    </w:lvl>
+    <w:lvl w:ilvl="5" w:tplc="04090005" w:tentative="1">
+      <w:start w:val="1"/>
+      <w:numFmt w:val="bullet"/>
+      <w:lvlText w:val=""/>
+      <w:lvlJc w:val="left"/>
+      <w:pPr>
+        <w:ind w:left="3510" w:hanging="360"/>
+      </w:pPr>
+      <w:rPr>
+        <w:rFonts w:ascii="Wingdings" w:hAnsi="Wingdings" w:hint="default"/>
+      </w:rPr>
+    </w:lvl>
+    <w:lvl w:ilvl="6" w:tplc="04090001" w:tentative="1">
+      <w:start w:val="1"/>
+      <w:numFmt w:val="bullet"/>
+      <w:lvlText w:val=""/>
+      <w:lvlJc w:val="left"/>
+      <w:pPr>
+        <w:ind w:left="4230" w:hanging="360"/>
+      </w:pPr>
+      <w:rPr>
+        <w:rFonts w:ascii="Symbol" w:hAnsi="Symbol" w:hint="default"/>
+      </w:rPr>
+    </w:lvl>
+    <w:lvl w:ilvl="7" w:tplc="04090003" w:tentative="1">
+      <w:start w:val="1"/>
+      <w:numFmt w:val="bullet"/>
+      <w:lvlText w:val="o"/>
+      <w:lvlJc w:val="left"/>
+      <w:pPr>
+        <w:ind w:left="4950" w:hanging="360"/>
+      </w:pPr>
+      <w:rPr>
+        <w:rFonts w:ascii="Courier New" w:hAnsi="Courier New" w:cs="Courier New" w:hint="default"/>
+      </w:rPr>
+    </w:lvl>
+    <w:lvl w:ilvl="8" w:tplc="04090005" w:tentative="1">
+      <w:start w:val="1"/>
+      <w:numFmt w:val="bullet"/>
+      <w:lvlText w:val=""/>
+      <w:lvlJc w:val="left"/>
+      <w:pPr>
+        <w:ind w:left="5670" w:hanging="360"/>
+      </w:pPr>
+      <w:rPr>
+        <w:rFonts w:ascii="Wingdings" w:hAnsi="Wingdings" w:hint="default"/>
+      </w:rPr>
+    </w:lvl>
+  </w:abstractNum>
+  <w:abstractNum w:abstractNumId="11" w15:restartNumberingAfterBreak="0">
+    <w:nsid w:val="743C7093"/>
+    <w:multiLevelType w:val="hybridMultilevel"/>
+    <w:tmpl w:val="FCA26996"/>
+    <w:lvl w:ilvl="0" w:tplc="F95CF07C">
+      <w:start w:val="1"/>
+      <w:numFmt w:val="bullet"/>
+      <w:lvlText w:val="-"/>
+      <w:lvlJc w:val="left"/>
+      <w:pPr>
+        <w:ind w:left="-450" w:hanging="360"/>
+      </w:pPr>
+      <w:rPr>
+        <w:rFonts w:ascii="Bahij Janna" w:eastAsiaTheme="minorHAnsi" w:hAnsi="Bahij Janna" w:cs="Bahij Janna" w:hint="default"/>
+      </w:rPr>
+    </w:lvl>
+    <w:lvl w:ilvl="1" w:tplc="04090003" w:tentative="1">
+      <w:start w:val="1"/>
+      <w:numFmt w:val="bullet"/>
+      <w:lvlText w:val="o"/>
+      <w:lvlJc w:val="left"/>
+      <w:pPr>
+        <w:ind w:left="1440" w:hanging="360"/>
+      </w:pPr>
+      <w:rPr>
+        <w:rFonts w:ascii="Courier New" w:hAnsi="Courier New" w:cs="Courier New" w:hint="default"/>
+      </w:rPr>
+    </w:lvl>
+    <w:lvl w:ilvl="2" w:tplc="04090005" w:tentative="1">
+      <w:start w:val="1"/>
+      <w:numFmt w:val="bullet"/>
+      <w:lvlText w:val=""/>
+      <w:lvlJc w:val="left"/>
+      <w:pPr>
+        <w:ind w:left="2160" w:hanging="360"/>
+      </w:pPr>
+      <w:rPr>
+        <w:rFonts w:ascii="Wingdings" w:hAnsi="Wingdings" w:hint="default"/>
+      </w:rPr>
+    </w:lvl>
+    <w:lvl w:ilvl="3" w:tplc="04090001" w:tentative="1">
+      <w:start w:val="1"/>
+      <w:numFmt w:val="bullet"/>
+      <w:lvlText w:val=""/>
+      <w:lvlJc w:val="left"/>
+      <w:pPr>
+        <w:ind w:left="2880" w:hanging="360"/>
+      </w:pPr>
+      <w:rPr>
+        <w:rFonts w:ascii="Symbol" w:hAnsi="Symbol" w:hint="default"/>
+      </w:rPr>
+    </w:lvl>
+    <w:lvl w:ilvl="4" w:tplc="04090003" w:tentative="1">
+      <w:start w:val="1"/>
+      <w:numFmt w:val="bullet"/>
+      <w:lvlText w:val="o"/>
+      <w:lvlJc w:val="left"/>
+      <w:pPr>
+        <w:ind w:left="3600" w:hanging="360"/>
+      </w:pPr>
+      <w:rPr>
+        <w:rFonts w:ascii="Courier New" w:hAnsi="Courier New" w:cs="Courier New" w:hint="default"/>
+      </w:rPr>
+    </w:lvl>
+    <w:lvl w:ilvl="5" w:tplc="04090005" w:tentative="1">
+      <w:start w:val="1"/>
+      <w:numFmt w:val="bullet"/>
+      <w:lvlText w:val=""/>
+      <w:lvlJc w:val="left"/>
+      <w:pPr>
+        <w:ind w:left="4320" w:hanging="360"/>
+      </w:pPr>
+      <w:rPr>
+        <w:rFonts w:ascii="Wingdings" w:hAnsi="Wingdings" w:hint="default"/>
+      </w:rPr>
+    </w:lvl>
+    <w:lvl w:ilvl="6" w:tplc="04090001" w:tentative="1">
+      <w:start w:val="1"/>
+      <w:numFmt w:val="bullet"/>
+      <w:lvlText w:val=""/>
+      <w:lvlJc w:val="left"/>
+      <w:pPr>
+        <w:ind w:left="5040" w:hanging="360"/>
+      </w:pPr>
+      <w:rPr>
+        <w:rFonts w:ascii="Symbol" w:hAnsi="Symbol" w:hint="default"/>
+      </w:rPr>
+    </w:lvl>
+    <w:lvl w:ilvl="7" w:tplc="04090003" w:tentative="1">
+      <w:start w:val="1"/>
+      <w:numFmt w:val="bullet"/>
+      <w:lvlText w:val="o"/>
+      <w:lvlJc w:val="left"/>
+      <w:pPr>
+        <w:ind w:left="5760" w:hanging="360"/>
+      </w:pPr>
+      <w:rPr>
+        <w:rFonts w:ascii="Courier New" w:hAnsi="Courier New" w:cs="Courier New" w:hint="default"/>
+      </w:rPr>
+    </w:lvl>
+    <w:lvl w:ilvl="8" w:tplc="04090005" w:tentative="1">
+      <w:start w:val="1"/>
+      <w:numFmt w:val="bullet"/>
+      <w:lvlText w:val=""/>
+      <w:lvlJc w:val="left"/>
+      <w:pPr>
+        <w:ind w:left="6480" w:hanging="360"/>
+      </w:pPr>
+      <w:rPr>
+        <w:rFonts w:ascii="Wingdings" w:hAnsi="Wingdings" w:hint="default"/>
+      </w:rPr>
+    </w:lvl>
+  </w:abstractNum>
+  <w:abstractNum w:abstractNumId="12" w15:restartNumberingAfterBreak="0">
     <w:nsid w:val="778503C7"/>
     <w:multiLevelType w:val="hybridMultilevel"/>
     <w:tmpl w:val="2E18B452"/>
@@ -1697,25 +2991,43 @@
     </w:lvl>
   </w:abstractNum>
   <w:num w:numId="1">
-    <w:abstractNumId w:val="3"/>
+    <w:abstractNumId w:val="5"/>
   </w:num>
   <w:num w:numId="2">
     <w:abstractNumId w:val="2"/>
   </w:num>
   <w:num w:numId="3">
-    <w:abstractNumId w:val="4"/>
+    <w:abstractNumId w:val="6"/>
   </w:num>
   <w:num w:numId="4">
     <w:abstractNumId w:val="1"/>
   </w:num>
   <w:num w:numId="5">
-    <w:abstractNumId w:val="6"/>
+    <w:abstractNumId w:val="12"/>
   </w:num>
   <w:num w:numId="6">
     <w:abstractNumId w:val="0"/>
   </w:num>
   <w:num w:numId="7">
-    <w:abstractNumId w:val="5"/>
+    <w:abstractNumId w:val="8"/>
+  </w:num>
+  <w:num w:numId="8">
+    <w:abstractNumId w:val="7"/>
+  </w:num>
+  <w:num w:numId="9">
+    <w:abstractNumId w:val="3"/>
+  </w:num>
+  <w:num w:numId="10">
+    <w:abstractNumId w:val="11"/>
+  </w:num>
+  <w:num w:numId="11">
+    <w:abstractNumId w:val="9"/>
+  </w:num>
+  <w:num w:numId="12">
+    <w:abstractNumId w:val="4"/>
+  </w:num>
+  <w:num w:numId="13">
+    <w:abstractNumId w:val="10"/>
   </w:num>
 </w:numbering>
 </file>

</xml_diff>